<commit_message>
Got code working, need to fix the error message
</commit_message>
<xml_diff>
--- a/A Warmup - 1 - Triangle Times - Algorithm.docx
+++ b/A Warmup - 1 - Triangle Times - Algorithm.docx
@@ -76,10 +76,7 @@
         <w:pStyle w:val="Body"/>
       </w:pPr>
       <w:r>
-        <w:t>In code, of course, these translate to conditional statements, loops,</w:t>
-      </w:r>
-      <w:r>
-        <w:t xml:space="preserve"> and using variables.</w:t>
+        <w:t>In code, of course, these translate to conditional statements, loops, and using variables.</w:t>
       </w:r>
     </w:p>
     <w:p>
@@ -332,10 +329,69 @@
     <w:p>
       <w:pPr>
         <w:pStyle w:val="Body"/>
+        <w:numPr>
+          <w:ilvl w:val="0"/>
+          <w:numId w:val="1"/>
+        </w:numPr>
         <w:spacing w:line="288" w:lineRule="auto"/>
       </w:pPr>
+      <w:r>
+        <w:rPr>
+          <w:rFonts w:ascii="Arial Unicode MS" w:hAnsi="Arial Unicode MS"/>
+        </w:rPr>
+        <w:t>Print out what type of triangle it is (equilateral, isosceles, scalene)</w:t>
+      </w:r>
+      <w:r>
+        <w:rPr>
+          <w:rFonts w:ascii="Arial Unicode MS" w:hAnsi="Arial Unicode MS"/>
+        </w:rPr>
+        <w:t xml:space="preserve"> </w:t>
+      </w:r>
+    </w:p>
+    <w:p>
+      <w:pPr>
+        <w:pStyle w:val="Body"/>
+        <w:numPr>
+          <w:ilvl w:val="1"/>
+          <w:numId w:val="1"/>
+        </w:numPr>
+        <w:spacing w:line="288" w:lineRule="auto"/>
+      </w:pPr>
+      <w:r>
+        <w:t>If all angles are the same, two are the same or none of them are, print out the correct triangle</w:t>
+      </w:r>
+    </w:p>
+    <w:p>
+      <w:pPr>
+        <w:pStyle w:val="Body"/>
+        <w:numPr>
+          <w:ilvl w:val="2"/>
+          <w:numId w:val="1"/>
+        </w:numPr>
+        <w:spacing w:line="288" w:lineRule="auto"/>
+      </w:pPr>
+      <w:r>
+        <w:rPr>
+          <w:rFonts w:ascii="Arial Unicode MS" w:hAnsi="Arial Unicode MS"/>
+        </w:rPr>
+        <w:t>If inputs are not valid, print “error”</w:t>
+      </w:r>
       <w:bookmarkStart w:id="0" w:name="_GoBack"/>
       <w:bookmarkEnd w:id="0"/>
+    </w:p>
+    <w:p>
+      <w:pPr>
+        <w:pStyle w:val="Body"/>
+        <w:spacing w:line="288" w:lineRule="auto"/>
+        <w:ind w:left="360"/>
+      </w:pPr>
+    </w:p>
+    <w:p>
+      <w:pPr>
+        <w:pStyle w:val="Body"/>
+        <w:spacing w:line="288" w:lineRule="auto"/>
+        <w:ind w:left="720"/>
+      </w:pPr>
     </w:p>
     <w:p>
       <w:pPr>
@@ -659,6 +715,119 @@
     </w:lvl>
   </w:abstractNum>
   <w:abstractNum w:abstractNumId="2">
+    <w:nsid w:val="13AC68A4"/>
+    <w:multiLevelType w:val="hybridMultilevel"/>
+    <w:tmpl w:val="3F528DF2"/>
+    <w:lvl w:ilvl="0" w:tplc="04090001">
+      <w:start w:val="1"/>
+      <w:numFmt w:val="bullet"/>
+      <w:lvlText w:val=""/>
+      <w:lvlJc w:val="left"/>
+      <w:pPr>
+        <w:ind w:left="720" w:hanging="360"/>
+      </w:pPr>
+      <w:rPr>
+        <w:rFonts w:ascii="Symbol" w:hAnsi="Symbol" w:hint="default"/>
+      </w:rPr>
+    </w:lvl>
+    <w:lvl w:ilvl="1" w:tplc="04090003" w:tentative="1">
+      <w:start w:val="1"/>
+      <w:numFmt w:val="bullet"/>
+      <w:lvlText w:val="o"/>
+      <w:lvlJc w:val="left"/>
+      <w:pPr>
+        <w:ind w:left="1440" w:hanging="360"/>
+      </w:pPr>
+      <w:rPr>
+        <w:rFonts w:ascii="Courier New" w:hAnsi="Courier New" w:cs="Courier New" w:hint="default"/>
+      </w:rPr>
+    </w:lvl>
+    <w:lvl w:ilvl="2" w:tplc="04090005" w:tentative="1">
+      <w:start w:val="1"/>
+      <w:numFmt w:val="bullet"/>
+      <w:lvlText w:val=""/>
+      <w:lvlJc w:val="left"/>
+      <w:pPr>
+        <w:ind w:left="2160" w:hanging="360"/>
+      </w:pPr>
+      <w:rPr>
+        <w:rFonts w:ascii="Wingdings" w:hAnsi="Wingdings" w:hint="default"/>
+      </w:rPr>
+    </w:lvl>
+    <w:lvl w:ilvl="3" w:tplc="04090001" w:tentative="1">
+      <w:start w:val="1"/>
+      <w:numFmt w:val="bullet"/>
+      <w:lvlText w:val=""/>
+      <w:lvlJc w:val="left"/>
+      <w:pPr>
+        <w:ind w:left="2880" w:hanging="360"/>
+      </w:pPr>
+      <w:rPr>
+        <w:rFonts w:ascii="Symbol" w:hAnsi="Symbol" w:hint="default"/>
+      </w:rPr>
+    </w:lvl>
+    <w:lvl w:ilvl="4" w:tplc="04090003" w:tentative="1">
+      <w:start w:val="1"/>
+      <w:numFmt w:val="bullet"/>
+      <w:lvlText w:val="o"/>
+      <w:lvlJc w:val="left"/>
+      <w:pPr>
+        <w:ind w:left="3600" w:hanging="360"/>
+      </w:pPr>
+      <w:rPr>
+        <w:rFonts w:ascii="Courier New" w:hAnsi="Courier New" w:cs="Courier New" w:hint="default"/>
+      </w:rPr>
+    </w:lvl>
+    <w:lvl w:ilvl="5" w:tplc="04090005" w:tentative="1">
+      <w:start w:val="1"/>
+      <w:numFmt w:val="bullet"/>
+      <w:lvlText w:val=""/>
+      <w:lvlJc w:val="left"/>
+      <w:pPr>
+        <w:ind w:left="4320" w:hanging="360"/>
+      </w:pPr>
+      <w:rPr>
+        <w:rFonts w:ascii="Wingdings" w:hAnsi="Wingdings" w:hint="default"/>
+      </w:rPr>
+    </w:lvl>
+    <w:lvl w:ilvl="6" w:tplc="04090001" w:tentative="1">
+      <w:start w:val="1"/>
+      <w:numFmt w:val="bullet"/>
+      <w:lvlText w:val=""/>
+      <w:lvlJc w:val="left"/>
+      <w:pPr>
+        <w:ind w:left="5040" w:hanging="360"/>
+      </w:pPr>
+      <w:rPr>
+        <w:rFonts w:ascii="Symbol" w:hAnsi="Symbol" w:hint="default"/>
+      </w:rPr>
+    </w:lvl>
+    <w:lvl w:ilvl="7" w:tplc="04090003" w:tentative="1">
+      <w:start w:val="1"/>
+      <w:numFmt w:val="bullet"/>
+      <w:lvlText w:val="o"/>
+      <w:lvlJc w:val="left"/>
+      <w:pPr>
+        <w:ind w:left="5760" w:hanging="360"/>
+      </w:pPr>
+      <w:rPr>
+        <w:rFonts w:ascii="Courier New" w:hAnsi="Courier New" w:cs="Courier New" w:hint="default"/>
+      </w:rPr>
+    </w:lvl>
+    <w:lvl w:ilvl="8" w:tplc="04090005" w:tentative="1">
+      <w:start w:val="1"/>
+      <w:numFmt w:val="bullet"/>
+      <w:lvlText w:val=""/>
+      <w:lvlJc w:val="left"/>
+      <w:pPr>
+        <w:ind w:left="6480" w:hanging="360"/>
+      </w:pPr>
+      <w:rPr>
+        <w:rFonts w:ascii="Wingdings" w:hAnsi="Wingdings" w:hint="default"/>
+      </w:rPr>
+    </w:lvl>
+  </w:abstractNum>
+  <w:abstractNum w:abstractNumId="3">
     <w:nsid w:val="178D38B0"/>
     <w:multiLevelType w:val="hybridMultilevel"/>
     <w:tmpl w:val="FBCEA826"/>
@@ -888,7 +1057,7 @@
       </w:rPr>
     </w:lvl>
   </w:abstractNum>
-  <w:abstractNum w:abstractNumId="3">
+  <w:abstractNum w:abstractNumId="4">
     <w:nsid w:val="24EE095E"/>
     <w:multiLevelType w:val="hybridMultilevel"/>
     <w:tmpl w:val="2D94117A"/>
@@ -1014,7 +1183,7 @@
       </w:rPr>
     </w:lvl>
   </w:abstractNum>
-  <w:abstractNum w:abstractNumId="4">
+  <w:abstractNum w:abstractNumId="5">
     <w:nsid w:val="44331FD8"/>
     <w:multiLevelType w:val="hybridMultilevel"/>
     <w:tmpl w:val="97A083BA"/>
@@ -1140,7 +1309,7 @@
       </w:rPr>
     </w:lvl>
   </w:abstractNum>
-  <w:abstractNum w:abstractNumId="5">
+  <w:abstractNum w:abstractNumId="6">
     <w:nsid w:val="7B52446B"/>
     <w:multiLevelType w:val="hybridMultilevel"/>
     <w:tmpl w:val="D9985E0C"/>
@@ -1267,22 +1436,25 @@
     </w:lvl>
   </w:abstractNum>
   <w:num w:numId="1">
-    <w:abstractNumId w:val="2"/>
+    <w:abstractNumId w:val="3"/>
   </w:num>
   <w:num w:numId="2">
-    <w:abstractNumId w:val="3"/>
+    <w:abstractNumId w:val="4"/>
   </w:num>
   <w:num w:numId="3">
-    <w:abstractNumId w:val="5"/>
+    <w:abstractNumId w:val="6"/>
   </w:num>
   <w:num w:numId="4">
-    <w:abstractNumId w:val="4"/>
+    <w:abstractNumId w:val="5"/>
   </w:num>
   <w:num w:numId="5">
     <w:abstractNumId w:val="1"/>
   </w:num>
   <w:num w:numId="6">
     <w:abstractNumId w:val="0"/>
+  </w:num>
+  <w:num w:numId="7">
+    <w:abstractNumId w:val="2"/>
   </w:num>
 </w:numbering>
 </file>

</xml_diff>